<commit_message>
Wintery trees, spring/winter branches, more GDD
</commit_message>
<xml_diff>
--- a/Game Design Document.docx
+++ b/Game Design Document.docx
@@ -1,6 +1,6 @@
 
 <file path=word/document.xml><?xml version="1.0" encoding="utf-8"?>
-<w:document xmlns:wpc="http://schemas.microsoft.com/office/word/2010/wordprocessingCanvas" xmlns:cx="http://schemas.microsoft.com/office/drawing/2014/chartex" xmlns:cx1="http://schemas.microsoft.com/office/drawing/2015/9/8/chartex" xmlns:mc="http://schemas.openxmlformats.org/markup-compatibility/2006" xmlns:o="urn:schemas-microsoft-com:office:office" xmlns:r="http://schemas.openxmlformats.org/officeDocument/2006/relationships" xmlns:m="http://schemas.openxmlformats.org/officeDocument/2006/math" xmlns:v="urn:schemas-microsoft-com:vml" xmlns:wp14="http://schemas.microsoft.com/office/word/2010/wordprocessingDrawing" xmlns:wp="http://schemas.openxmlformats.org/drawingml/2006/wordprocessingDrawing" xmlns:w10="urn:schemas-microsoft-com:office:word" xmlns:w="http://schemas.openxmlformats.org/wordprocessingml/2006/main" xmlns:w14="http://schemas.microsoft.com/office/word/2010/wordml" xmlns:w15="http://schemas.microsoft.com/office/word/2012/wordml" xmlns:w16se="http://schemas.microsoft.com/office/word/2015/wordml/symex" xmlns:wpg="http://schemas.microsoft.com/office/word/2010/wordprocessingGroup" xmlns:wpi="http://schemas.microsoft.com/office/word/2010/wordprocessingInk" xmlns:wne="http://schemas.microsoft.com/office/word/2006/wordml" xmlns:wps="http://schemas.microsoft.com/office/word/2010/wordprocessingShape" mc:Ignorable="w14 w15 w16se wp14">
+<w:document xmlns:wpc="http://schemas.microsoft.com/office/word/2010/wordprocessingCanvas" xmlns:cx="http://schemas.microsoft.com/office/drawing/2014/chartex" xmlns:cx1="http://schemas.microsoft.com/office/drawing/2015/9/8/chartex" xmlns:cx2="http://schemas.microsoft.com/office/drawing/2015/10/21/chartex" xmlns:cx3="http://schemas.microsoft.com/office/drawing/2016/5/9/chartex" xmlns:cx4="http://schemas.microsoft.com/office/drawing/2016/5/10/chartex" xmlns:cx5="http://schemas.microsoft.com/office/drawing/2016/5/11/chartex" xmlns:cx6="http://schemas.microsoft.com/office/drawing/2016/5/12/chartex" xmlns:cx7="http://schemas.microsoft.com/office/drawing/2016/5/13/chartex" xmlns:cx8="http://schemas.microsoft.com/office/drawing/2016/5/14/chartex" xmlns:mc="http://schemas.openxmlformats.org/markup-compatibility/2006" xmlns:aink="http://schemas.microsoft.com/office/drawing/2016/ink" xmlns:am3d="http://schemas.microsoft.com/office/drawing/2017/model3d" xmlns:o="urn:schemas-microsoft-com:office:office" xmlns:r="http://schemas.openxmlformats.org/officeDocument/2006/relationships" xmlns:m="http://schemas.openxmlformats.org/officeDocument/2006/math" xmlns:v="urn:schemas-microsoft-com:vml" xmlns:wp14="http://schemas.microsoft.com/office/word/2010/wordprocessingDrawing" xmlns:wp="http://schemas.openxmlformats.org/drawingml/2006/wordprocessingDrawing" xmlns:w10="urn:schemas-microsoft-com:office:word" xmlns:w="http://schemas.openxmlformats.org/wordprocessingml/2006/main" xmlns:w14="http://schemas.microsoft.com/office/word/2010/wordml" xmlns:w15="http://schemas.microsoft.com/office/word/2012/wordml" xmlns:w16cid="http://schemas.microsoft.com/office/word/2016/wordml/cid" xmlns:w16se="http://schemas.microsoft.com/office/word/2015/wordml/symex" xmlns:wpg="http://schemas.microsoft.com/office/word/2010/wordprocessingGroup" xmlns:wpi="http://schemas.microsoft.com/office/word/2010/wordprocessingInk" xmlns:wne="http://schemas.microsoft.com/office/word/2006/wordml" xmlns:wps="http://schemas.microsoft.com/office/word/2010/wordprocessingShape" mc:Ignorable="w14 w15 w16se w16cid wp14">
   <w:body>
     <w:p>
       <w:pPr>
@@ -177,7 +177,25 @@
           <w:sz w:val="24"/>
           <w:szCs w:val="24"/>
         </w:rPr>
-        <w:t xml:space="preserve"> to get to the local fast food joint, Ulm Fried Chicken.</w:t>
+        <w:t xml:space="preserve"> to get to the</w:t>
+      </w:r>
+      <w:r>
+        <w:rPr>
+          <w:rFonts w:ascii="Times New Roman" w:hAnsi="Times New Roman" w:cs="Times New Roman"/>
+          <w:sz w:val="24"/>
+          <w:szCs w:val="24"/>
+        </w:rPr>
+        <w:t>ir job at the</w:t>
+      </w:r>
+      <w:bookmarkStart w:id="0" w:name="_GoBack"/>
+      <w:bookmarkEnd w:id="0"/>
+      <w:r>
+        <w:rPr>
+          <w:rFonts w:ascii="Times New Roman" w:hAnsi="Times New Roman" w:cs="Times New Roman"/>
+          <w:sz w:val="24"/>
+          <w:szCs w:val="24"/>
+        </w:rPr>
+        <w:t xml:space="preserve"> local fast food joint, Ulm Fried Chicken.</w:t>
       </w:r>
     </w:p>
     <w:p>
@@ -221,7 +239,23 @@
           <w:sz w:val="24"/>
           <w:szCs w:val="24"/>
         </w:rPr>
-        <w:t>The main goal of the game is to reach the end before time runs out. Along the way, players can collect chickens for points and spices for power-ups. However, there are also angry vegan protesters that will try to stop the player from progressing.</w:t>
+        <w:t xml:space="preserve">The main goal of the game is to reach the end before time runs out. Along the way, players can collect chickens for points and </w:t>
+      </w:r>
+      <w:r>
+        <w:rPr>
+          <w:rFonts w:ascii="Times New Roman" w:hAnsi="Times New Roman" w:cs="Times New Roman"/>
+          <w:sz w:val="24"/>
+          <w:szCs w:val="24"/>
+        </w:rPr>
+        <w:t>seasonings</w:t>
+      </w:r>
+      <w:r>
+        <w:rPr>
+          <w:rFonts w:ascii="Times New Roman" w:hAnsi="Times New Roman" w:cs="Times New Roman"/>
+          <w:sz w:val="24"/>
+          <w:szCs w:val="24"/>
+        </w:rPr>
+        <w:t xml:space="preserve"> for power-ups. However, there are also angry vegan protesters that will try to stop the player from progressing.</w:t>
       </w:r>
     </w:p>
     <w:p>
@@ -324,8 +358,6 @@
         </w:rPr>
         <w:t xml:space="preserve">th. Featuring two unique player attacks, a variety of enemies, and climbable terrain, </w:t>
       </w:r>
-      <w:bookmarkStart w:id="0" w:name="_GoBack"/>
-      <w:bookmarkEnd w:id="0"/>
     </w:p>
     <w:p>
       <w:pPr>
@@ -421,7 +453,66 @@
           <w:sz w:val="24"/>
           <w:szCs w:val="24"/>
         </w:rPr>
-        <w:t>Using the pent-up rage every fast food worker carries, players can defend themselves by hurling chicken nuggets at all who oppose them or by whacking others with a serving tray in close-quarters combat.</w:t>
+        <w:t xml:space="preserve">Using the pent-up rage every fast food worker carries, players can defend themselves by hurling chicken nuggets at all who oppose them or by whacking </w:t>
+      </w:r>
+      <w:r>
+        <w:rPr>
+          <w:rFonts w:ascii="Times New Roman" w:hAnsi="Times New Roman" w:cs="Times New Roman"/>
+          <w:sz w:val="24"/>
+          <w:szCs w:val="24"/>
+        </w:rPr>
+        <w:t>vegans</w:t>
+      </w:r>
+      <w:r>
+        <w:rPr>
+          <w:rFonts w:ascii="Times New Roman" w:hAnsi="Times New Roman" w:cs="Times New Roman"/>
+          <w:sz w:val="24"/>
+          <w:szCs w:val="24"/>
+        </w:rPr>
+        <w:t xml:space="preserve"> with a serving tray in close-quarters combat.</w:t>
+      </w:r>
+      <w:r>
+        <w:rPr>
+          <w:rFonts w:ascii="Times New Roman" w:hAnsi="Times New Roman" w:cs="Times New Roman"/>
+          <w:sz w:val="24"/>
+          <w:szCs w:val="24"/>
+        </w:rPr>
+        <w:t xml:space="preserve"> Chickens are scattered throughout the game, and, mimicking real-life, they will run away from the player at first sight. But they must be caught and turned into tasty fried chicken if you want to keep your job! </w:t>
+      </w:r>
+      <w:proofErr w:type="gramStart"/>
+      <w:r>
+        <w:rPr>
+          <w:rFonts w:ascii="Times New Roman" w:hAnsi="Times New Roman" w:cs="Times New Roman"/>
+          <w:sz w:val="24"/>
+          <w:szCs w:val="24"/>
+        </w:rPr>
+        <w:t>There</w:t>
+      </w:r>
+      <w:proofErr w:type="gramEnd"/>
+      <w:r>
+        <w:rPr>
+          <w:rFonts w:ascii="Times New Roman" w:hAnsi="Times New Roman" w:cs="Times New Roman"/>
+          <w:sz w:val="24"/>
+          <w:szCs w:val="24"/>
+        </w:rPr>
+        <w:t xml:space="preserve"> are also 11 seasonings to find and collect, but watch out—there </w:t>
+      </w:r>
+      <w:r>
+        <w:rPr>
+          <w:rFonts w:ascii="Times New Roman" w:hAnsi="Times New Roman" w:cs="Times New Roman"/>
+          <w:i/>
+          <w:sz w:val="24"/>
+          <w:szCs w:val="24"/>
+        </w:rPr>
+        <w:t>is</w:t>
+      </w:r>
+      <w:r>
+        <w:rPr>
+          <w:rFonts w:ascii="Times New Roman" w:hAnsi="Times New Roman" w:cs="Times New Roman"/>
+          <w:sz w:val="24"/>
+          <w:szCs w:val="24"/>
+        </w:rPr>
+        <w:t xml:space="preserve"> such a thing as too many seasonings…</w:t>
       </w:r>
     </w:p>
     <w:p>
@@ -472,7 +563,7 @@
 </file>
 
 <file path=word/styles.xml><?xml version="1.0" encoding="utf-8"?>
-<w:styles xmlns:mc="http://schemas.openxmlformats.org/markup-compatibility/2006" xmlns:r="http://schemas.openxmlformats.org/officeDocument/2006/relationships" xmlns:w="http://schemas.openxmlformats.org/wordprocessingml/2006/main" xmlns:w14="http://schemas.microsoft.com/office/word/2010/wordml" xmlns:w15="http://schemas.microsoft.com/office/word/2012/wordml" xmlns:w16se="http://schemas.microsoft.com/office/word/2015/wordml/symex" mc:Ignorable="w14 w15 w16se">
+<w:styles xmlns:mc="http://schemas.openxmlformats.org/markup-compatibility/2006" xmlns:r="http://schemas.openxmlformats.org/officeDocument/2006/relationships" xmlns:w="http://schemas.openxmlformats.org/wordprocessingml/2006/main" xmlns:w14="http://schemas.microsoft.com/office/word/2010/wordml" xmlns:w15="http://schemas.microsoft.com/office/word/2012/wordml" xmlns:w16cid="http://schemas.microsoft.com/office/word/2016/wordml/cid" xmlns:w16se="http://schemas.microsoft.com/office/word/2015/wordml/symex" mc:Ignorable="w14 w15 w16se w16cid">
   <w:docDefaults>
     <w:rPrDefault>
       <w:rPr>
@@ -488,7 +579,7 @@
       </w:pPr>
     </w:pPrDefault>
   </w:docDefaults>
-  <w:latentStyles w:defLockedState="0" w:defUIPriority="99" w:defSemiHidden="0" w:defUnhideWhenUsed="0" w:defQFormat="0" w:count="371">
+  <w:latentStyles w:defLockedState="0" w:defUIPriority="99" w:defSemiHidden="0" w:defUnhideWhenUsed="0" w:defQFormat="0" w:count="375">
     <w:lsdException w:name="Normal" w:uiPriority="0" w:qFormat="1"/>
     <w:lsdException w:name="heading 1" w:uiPriority="9" w:qFormat="1"/>
     <w:lsdException w:name="heading 2" w:semiHidden="1" w:uiPriority="9" w:unhideWhenUsed="1" w:qFormat="1"/>
@@ -594,7 +685,6 @@
     <w:lsdException w:name="HTML Sample" w:semiHidden="1" w:unhideWhenUsed="1"/>
     <w:lsdException w:name="HTML Typewriter" w:semiHidden="1" w:unhideWhenUsed="1"/>
     <w:lsdException w:name="HTML Variable" w:semiHidden="1" w:unhideWhenUsed="1"/>
-    <w:lsdException w:name="Normal Table" w:semiHidden="1" w:unhideWhenUsed="1"/>
     <w:lsdException w:name="annotation subject" w:semiHidden="1" w:unhideWhenUsed="1"/>
     <w:lsdException w:name="No List" w:semiHidden="1" w:unhideWhenUsed="1"/>
     <w:lsdException w:name="Outline List 1" w:semiHidden="1" w:unhideWhenUsed="1"/>
@@ -638,10 +728,8 @@
     <w:lsdException w:name="Table Elegant" w:semiHidden="1" w:unhideWhenUsed="1"/>
     <w:lsdException w:name="Table Professional" w:semiHidden="1" w:unhideWhenUsed="1"/>
     <w:lsdException w:name="Table Subtle 1" w:semiHidden="1" w:unhideWhenUsed="1"/>
-    <w:lsdException w:name="Table Subtle 2" w:semiHidden="1" w:unhideWhenUsed="1"/>
     <w:lsdException w:name="Table Web 1" w:semiHidden="1" w:unhideWhenUsed="1"/>
     <w:lsdException w:name="Table Web 2" w:semiHidden="1" w:unhideWhenUsed="1"/>
-    <w:lsdException w:name="Table Web 3" w:semiHidden="1" w:unhideWhenUsed="1"/>
     <w:lsdException w:name="Balloon Text" w:semiHidden="1" w:unhideWhenUsed="1"/>
     <w:lsdException w:name="Table Grid" w:uiPriority="39"/>
     <w:lsdException w:name="Table Theme" w:semiHidden="1" w:unhideWhenUsed="1"/>
@@ -860,6 +948,10 @@
     <w:lsdException w:name="List Table 5 Dark Accent 6" w:uiPriority="50"/>
     <w:lsdException w:name="List Table 6 Colorful Accent 6" w:uiPriority="51"/>
     <w:lsdException w:name="List Table 7 Colorful Accent 6" w:uiPriority="52"/>
+    <w:lsdException w:name="Mention" w:semiHidden="1" w:unhideWhenUsed="1"/>
+    <w:lsdException w:name="Smart Hyperlink" w:semiHidden="1" w:unhideWhenUsed="1"/>
+    <w:lsdException w:name="Hashtag" w:semiHidden="1" w:unhideWhenUsed="1"/>
+    <w:lsdException w:name="Unresolved Mention" w:semiHidden="1" w:unhideWhenUsed="1"/>
   </w:latentStyles>
   <w:style w:type="paragraph" w:default="1" w:styleId="Normal">
     <w:name w:val="Normal"/>

</xml_diff>

<commit_message>
Scene Change and Tasty Chicken Nuggets
</commit_message>
<xml_diff>
--- a/Game Design Document.docx
+++ b/Game Design Document.docx
@@ -1,6 +1,6 @@
 
 <file path=word/document.xml><?xml version="1.0" encoding="utf-8"?>
-<w:document xmlns:wpc="http://schemas.microsoft.com/office/word/2010/wordprocessingCanvas" xmlns:cx="http://schemas.microsoft.com/office/drawing/2014/chartex" xmlns:cx1="http://schemas.microsoft.com/office/drawing/2015/9/8/chartex" xmlns:mc="http://schemas.openxmlformats.org/markup-compatibility/2006" xmlns:o="urn:schemas-microsoft-com:office:office" xmlns:r="http://schemas.openxmlformats.org/officeDocument/2006/relationships" xmlns:m="http://schemas.openxmlformats.org/officeDocument/2006/math" xmlns:v="urn:schemas-microsoft-com:vml" xmlns:wp14="http://schemas.microsoft.com/office/word/2010/wordprocessingDrawing" xmlns:wp="http://schemas.openxmlformats.org/drawingml/2006/wordprocessingDrawing" xmlns:w10="urn:schemas-microsoft-com:office:word" xmlns:w="http://schemas.openxmlformats.org/wordprocessingml/2006/main" xmlns:w14="http://schemas.microsoft.com/office/word/2010/wordml" xmlns:w15="http://schemas.microsoft.com/office/word/2012/wordml" xmlns:w16se="http://schemas.microsoft.com/office/word/2015/wordml/symex" xmlns:wpg="http://schemas.microsoft.com/office/word/2010/wordprocessingGroup" xmlns:wpi="http://schemas.microsoft.com/office/word/2010/wordprocessingInk" xmlns:wne="http://schemas.microsoft.com/office/word/2006/wordml" xmlns:wps="http://schemas.microsoft.com/office/word/2010/wordprocessingShape" mc:Ignorable="w14 w15 w16se wp14">
+<w:document xmlns:wpc="http://schemas.microsoft.com/office/word/2010/wordprocessingCanvas" xmlns:mc="http://schemas.openxmlformats.org/markup-compatibility/2006" xmlns:o="urn:schemas-microsoft-com:office:office" xmlns:r="http://schemas.openxmlformats.org/officeDocument/2006/relationships" xmlns:m="http://schemas.openxmlformats.org/officeDocument/2006/math" xmlns:v="urn:schemas-microsoft-com:vml" xmlns:wp14="http://schemas.microsoft.com/office/word/2010/wordprocessingDrawing" xmlns:wp="http://schemas.openxmlformats.org/drawingml/2006/wordprocessingDrawing" xmlns:w10="urn:schemas-microsoft-com:office:word" xmlns:w="http://schemas.openxmlformats.org/wordprocessingml/2006/main" xmlns:w14="http://schemas.microsoft.com/office/word/2010/wordml" xmlns:w15="http://schemas.microsoft.com/office/word/2012/wordml" xmlns:wpg="http://schemas.microsoft.com/office/word/2010/wordprocessingGroup" xmlns:wpi="http://schemas.microsoft.com/office/word/2010/wordprocessingInk" xmlns:wne="http://schemas.microsoft.com/office/word/2006/wordml" xmlns:wps="http://schemas.microsoft.com/office/word/2010/wordprocessingShape" mc:Ignorable="w14 w15 wp14">
   <w:body>
     <w:p>
       <w:pPr>
@@ -274,7 +274,16 @@
           <w:sz w:val="24"/>
           <w:szCs w:val="24"/>
         </w:rPr>
-        <w:t xml:space="preserve"> from the eyes of a humble worker named Geff</w:t>
+        <w:t xml:space="preserve"> from the eyes of a humble worker named </w:t>
+      </w:r>
+      <w:proofErr w:type="spellStart"/>
+      <w:r>
+        <w:rPr>
+          <w:rFonts w:ascii="Times New Roman" w:hAnsi="Times New Roman" w:cs="Times New Roman"/>
+          <w:sz w:val="24"/>
+          <w:szCs w:val="24"/>
+        </w:rPr>
+        <w:t>Geff</w:t>
       </w:r>
       <w:r>
         <w:rPr>
@@ -292,6 +301,7 @@
         </w:rPr>
         <w:t>rm</w:t>
       </w:r>
+      <w:proofErr w:type="spellEnd"/>
       <w:r>
         <w:rPr>
           <w:rFonts w:ascii="Times New Roman" w:hAnsi="Times New Roman" w:cs="Times New Roman"/>
@@ -358,7 +368,33 @@
           <w:sz w:val="24"/>
           <w:szCs w:val="24"/>
         </w:rPr>
-        <w:t xml:space="preserve"> before time runs out. Along the way, players can collect chickens for points and </w:t>
+        <w:t xml:space="preserve"> before time runs out. Along the way, players can collect chickens for points</w:t>
+      </w:r>
+      <w:r>
+        <w:rPr>
+          <w:rFonts w:ascii="Times New Roman" w:hAnsi="Times New Roman" w:cs="Times New Roman"/>
+          <w:sz w:val="24"/>
+          <w:szCs w:val="24"/>
+        </w:rPr>
+        <w:t xml:space="preserve"> (and ta</w:t>
+      </w:r>
+      <w:bookmarkStart w:id="0" w:name="_GoBack"/>
+      <w:bookmarkEnd w:id="0"/>
+      <w:r>
+        <w:rPr>
+          <w:rFonts w:ascii="Times New Roman" w:hAnsi="Times New Roman" w:cs="Times New Roman"/>
+          <w:sz w:val="24"/>
+          <w:szCs w:val="24"/>
+        </w:rPr>
+        <w:t>sty chicken nuggets)</w:t>
+      </w:r>
+      <w:r>
+        <w:rPr>
+          <w:rFonts w:ascii="Times New Roman" w:hAnsi="Times New Roman" w:cs="Times New Roman"/>
+          <w:sz w:val="24"/>
+          <w:szCs w:val="24"/>
+        </w:rPr>
+        <w:t xml:space="preserve"> and </w:t>
       </w:r>
       <w:r>
         <w:rPr>
@@ -567,7 +603,16 @@
           <w:sz w:val="24"/>
           <w:szCs w:val="24"/>
         </w:rPr>
-        <w:t>Players will take control of a fast food worker named Geff</w:t>
+        <w:t xml:space="preserve">Players will take control of a fast food worker named </w:t>
+      </w:r>
+      <w:proofErr w:type="spellStart"/>
+      <w:r>
+        <w:rPr>
+          <w:rFonts w:ascii="Times New Roman" w:hAnsi="Times New Roman" w:cs="Times New Roman"/>
+          <w:sz w:val="24"/>
+          <w:szCs w:val="24"/>
+        </w:rPr>
+        <w:t>Geff</w:t>
       </w:r>
       <w:r>
         <w:rPr>
@@ -583,7 +628,16 @@
           <w:sz w:val="24"/>
           <w:szCs w:val="24"/>
         </w:rPr>
-        <w:t>rm. He</w:t>
+        <w:t>rm</w:t>
+      </w:r>
+      <w:proofErr w:type="spellEnd"/>
+      <w:r>
+        <w:rPr>
+          <w:rFonts w:ascii="Times New Roman" w:hAnsi="Times New Roman" w:cs="Times New Roman"/>
+          <w:sz w:val="24"/>
+          <w:szCs w:val="24"/>
+        </w:rPr>
+        <w:t>. He</w:t>
       </w:r>
       <w:r>
         <w:rPr>
@@ -593,6 +647,7 @@
         </w:rPr>
         <w:t xml:space="preserve"> is, in every definition, a generic fast food worker. Though he can be a bit of a blockhead at times, </w:t>
       </w:r>
+      <w:proofErr w:type="spellStart"/>
       <w:r>
         <w:rPr>
           <w:rFonts w:ascii="Times New Roman" w:hAnsi="Times New Roman" w:cs="Times New Roman"/>
@@ -615,7 +670,16 @@
           <w:sz w:val="24"/>
           <w:szCs w:val="24"/>
         </w:rPr>
-        <w:t xml:space="preserve">rm </w:t>
+        <w:t>rm</w:t>
+      </w:r>
+      <w:proofErr w:type="spellEnd"/>
+      <w:r>
+        <w:rPr>
+          <w:rFonts w:ascii="Times New Roman" w:hAnsi="Times New Roman" w:cs="Times New Roman"/>
+          <w:sz w:val="24"/>
+          <w:szCs w:val="24"/>
+        </w:rPr>
+        <w:t xml:space="preserve"> </w:t>
       </w:r>
       <w:r>
         <w:rPr>
@@ -641,7 +705,16 @@
           <w:szCs w:val="24"/>
         </w:rPr>
         <w:tab/>
-        <w:t>Angry vegans will rally to stop Geff</w:t>
+        <w:t xml:space="preserve">Angry vegans will rally to stop </w:t>
+      </w:r>
+      <w:proofErr w:type="spellStart"/>
+      <w:r>
+        <w:rPr>
+          <w:rFonts w:ascii="Times New Roman" w:hAnsi="Times New Roman" w:cs="Times New Roman"/>
+          <w:sz w:val="24"/>
+          <w:szCs w:val="24"/>
+        </w:rPr>
+        <w:t>Geff</w:t>
       </w:r>
       <w:r>
         <w:rPr>
@@ -657,7 +730,16 @@
           <w:sz w:val="24"/>
           <w:szCs w:val="24"/>
         </w:rPr>
-        <w:t>rm from reaching the UFC storefront. The Vegan Charger politely—but painfully—bump</w:t>
+        <w:t>rm</w:t>
+      </w:r>
+      <w:proofErr w:type="spellEnd"/>
+      <w:r>
+        <w:rPr>
+          <w:rFonts w:ascii="Times New Roman" w:hAnsi="Times New Roman" w:cs="Times New Roman"/>
+          <w:sz w:val="24"/>
+          <w:szCs w:val="24"/>
+        </w:rPr>
+        <w:t xml:space="preserve"> from reaching the UFC storefront. The Vegan Charger politely—but painfully—bump</w:t>
       </w:r>
       <w:r>
         <w:rPr>
@@ -697,7 +779,25 @@
           <w:sz w:val="24"/>
           <w:szCs w:val="24"/>
         </w:rPr>
-        <w:t xml:space="preserve"> bok choy and insults from afar, while the Vegan Brawler gets up close and personal with his </w:t>
+        <w:t xml:space="preserve"> </w:t>
+      </w:r>
+      <w:proofErr w:type="spellStart"/>
+      <w:r>
+        <w:rPr>
+          <w:rFonts w:ascii="Times New Roman" w:hAnsi="Times New Roman" w:cs="Times New Roman"/>
+          <w:sz w:val="24"/>
+          <w:szCs w:val="24"/>
+        </w:rPr>
+        <w:t>bok</w:t>
+      </w:r>
+      <w:proofErr w:type="spellEnd"/>
+      <w:r>
+        <w:rPr>
+          <w:rFonts w:ascii="Times New Roman" w:hAnsi="Times New Roman" w:cs="Times New Roman"/>
+          <w:sz w:val="24"/>
+          <w:szCs w:val="24"/>
+        </w:rPr>
+        <w:t xml:space="preserve"> choy and insults from afar, while the Vegan Brawler gets up close and personal with his </w:t>
       </w:r>
       <w:r>
         <w:rPr>
@@ -781,7 +881,16 @@
           <w:sz w:val="24"/>
           <w:szCs w:val="24"/>
         </w:rPr>
-        <w:t xml:space="preserve"> Geff</w:t>
+        <w:t xml:space="preserve"> </w:t>
+      </w:r>
+      <w:proofErr w:type="spellStart"/>
+      <w:r>
+        <w:rPr>
+          <w:rFonts w:ascii="Times New Roman" w:hAnsi="Times New Roman" w:cs="Times New Roman"/>
+          <w:sz w:val="24"/>
+          <w:szCs w:val="24"/>
+        </w:rPr>
+        <w:t>Geff</w:t>
       </w:r>
       <w:r>
         <w:rPr>
@@ -799,6 +908,7 @@
         </w:rPr>
         <w:t>rm</w:t>
       </w:r>
+      <w:proofErr w:type="spellEnd"/>
       <w:r>
         <w:rPr>
           <w:rFonts w:ascii="Times New Roman" w:hAnsi="Times New Roman" w:cs="Times New Roman"/>
@@ -895,6 +1005,7 @@
         </w:rPr>
         <w:t xml:space="preserve">Using the pent-up rage every fast food worker carries, </w:t>
       </w:r>
+      <w:proofErr w:type="spellStart"/>
       <w:r>
         <w:rPr>
           <w:rFonts w:ascii="Times New Roman" w:hAnsi="Times New Roman" w:cs="Times New Roman"/>
@@ -917,7 +1028,16 @@
           <w:sz w:val="24"/>
           <w:szCs w:val="24"/>
         </w:rPr>
-        <w:t xml:space="preserve">rm </w:t>
+        <w:t>rm</w:t>
+      </w:r>
+      <w:proofErr w:type="spellEnd"/>
+      <w:r>
+        <w:rPr>
+          <w:rFonts w:ascii="Times New Roman" w:hAnsi="Times New Roman" w:cs="Times New Roman"/>
+          <w:sz w:val="24"/>
+          <w:szCs w:val="24"/>
+        </w:rPr>
+        <w:t xml:space="preserve"> </w:t>
       </w:r>
       <w:r>
         <w:rPr>
@@ -999,6 +1119,7 @@
         </w:rPr>
         <w:t xml:space="preserve">, they will run away from </w:t>
       </w:r>
+      <w:proofErr w:type="spellStart"/>
       <w:r>
         <w:rPr>
           <w:rFonts w:ascii="Times New Roman" w:hAnsi="Times New Roman" w:cs="Times New Roman"/>
@@ -1021,7 +1142,16 @@
           <w:sz w:val="24"/>
           <w:szCs w:val="24"/>
         </w:rPr>
-        <w:t xml:space="preserve">rm </w:t>
+        <w:t>rm</w:t>
+      </w:r>
+      <w:proofErr w:type="spellEnd"/>
+      <w:r>
+        <w:rPr>
+          <w:rFonts w:ascii="Times New Roman" w:hAnsi="Times New Roman" w:cs="Times New Roman"/>
+          <w:sz w:val="24"/>
+          <w:szCs w:val="24"/>
+        </w:rPr>
+        <w:t xml:space="preserve"> </w:t>
       </w:r>
       <w:r>
         <w:rPr>
@@ -1031,6 +1161,7 @@
         </w:rPr>
         <w:t xml:space="preserve">at first sight. But they must be caught and turned into tasty fried chicken if </w:t>
       </w:r>
+      <w:proofErr w:type="spellStart"/>
       <w:r>
         <w:rPr>
           <w:rFonts w:ascii="Times New Roman" w:hAnsi="Times New Roman" w:cs="Times New Roman"/>
@@ -1053,7 +1184,16 @@
           <w:sz w:val="24"/>
           <w:szCs w:val="24"/>
         </w:rPr>
-        <w:t>rm is</w:t>
+        <w:t>rm</w:t>
+      </w:r>
+      <w:proofErr w:type="spellEnd"/>
+      <w:r>
+        <w:rPr>
+          <w:rFonts w:ascii="Times New Roman" w:hAnsi="Times New Roman" w:cs="Times New Roman"/>
+          <w:sz w:val="24"/>
+          <w:szCs w:val="24"/>
+        </w:rPr>
+        <w:t xml:space="preserve"> is</w:t>
       </w:r>
       <w:r>
         <w:rPr>
@@ -1077,7 +1217,16 @@
           <w:sz w:val="24"/>
           <w:szCs w:val="24"/>
         </w:rPr>
-        <w:t xml:space="preserve"> job! There are also 11 seasonings to find and collect, but watch out—</w:t>
+        <w:t xml:space="preserve"> job! </w:t>
+      </w:r>
+      <w:r>
+        <w:rPr>
+          <w:rFonts w:ascii="Times New Roman" w:hAnsi="Times New Roman" w:cs="Times New Roman"/>
+          <w:sz w:val="24"/>
+          <w:szCs w:val="24"/>
+        </w:rPr>
+        <w:lastRenderedPageBreak/>
+        <w:t>There are also 11 seasonings to find and collect, but watch out—</w:t>
       </w:r>
       <w:r>
         <w:rPr>
@@ -1104,7 +1253,6 @@
           <w:sz w:val="24"/>
           <w:szCs w:val="24"/>
         </w:rPr>
-        <w:lastRenderedPageBreak/>
         <w:t>Key/Selling Features</w:t>
       </w:r>
     </w:p>
@@ -1246,8 +1394,6 @@
         </w:rPr>
         <w:t>is a short yet enjoyable adventure game for casual and experienced gamers alike.</w:t>
       </w:r>
-      <w:bookmarkStart w:id="0" w:name="_GoBack"/>
-      <w:bookmarkEnd w:id="0"/>
     </w:p>
     <w:sectPr>
       <w:pgSz w:w="12240" w:h="15840"/>
@@ -1260,7 +1406,7 @@
 </file>
 
 <file path=word/numbering.xml><?xml version="1.0" encoding="utf-8"?>
-<w:numbering xmlns:wpc="http://schemas.microsoft.com/office/word/2010/wordprocessingCanvas" xmlns:cx="http://schemas.microsoft.com/office/drawing/2014/chartex" xmlns:cx1="http://schemas.microsoft.com/office/drawing/2015/9/8/chartex" xmlns:mc="http://schemas.openxmlformats.org/markup-compatibility/2006" xmlns:o="urn:schemas-microsoft-com:office:office" xmlns:r="http://schemas.openxmlformats.org/officeDocument/2006/relationships" xmlns:m="http://schemas.openxmlformats.org/officeDocument/2006/math" xmlns:v="urn:schemas-microsoft-com:vml" xmlns:wp14="http://schemas.microsoft.com/office/word/2010/wordprocessingDrawing" xmlns:wp="http://schemas.openxmlformats.org/drawingml/2006/wordprocessingDrawing" xmlns:w10="urn:schemas-microsoft-com:office:word" xmlns:w="http://schemas.openxmlformats.org/wordprocessingml/2006/main" xmlns:w14="http://schemas.microsoft.com/office/word/2010/wordml" xmlns:w15="http://schemas.microsoft.com/office/word/2012/wordml" xmlns:w16se="http://schemas.microsoft.com/office/word/2015/wordml/symex" xmlns:wpg="http://schemas.microsoft.com/office/word/2010/wordprocessingGroup" xmlns:wpi="http://schemas.microsoft.com/office/word/2010/wordprocessingInk" xmlns:wne="http://schemas.microsoft.com/office/word/2006/wordml" xmlns:wps="http://schemas.microsoft.com/office/word/2010/wordprocessingShape" mc:Ignorable="w14 w15 w16se wp14">
+<w:numbering xmlns:wpc="http://schemas.microsoft.com/office/word/2010/wordprocessingCanvas" xmlns:mc="http://schemas.openxmlformats.org/markup-compatibility/2006" xmlns:o="urn:schemas-microsoft-com:office:office" xmlns:r="http://schemas.openxmlformats.org/officeDocument/2006/relationships" xmlns:m="http://schemas.openxmlformats.org/officeDocument/2006/math" xmlns:v="urn:schemas-microsoft-com:vml" xmlns:wp14="http://schemas.microsoft.com/office/word/2010/wordprocessingDrawing" xmlns:wp="http://schemas.openxmlformats.org/drawingml/2006/wordprocessingDrawing" xmlns:w10="urn:schemas-microsoft-com:office:word" xmlns:w="http://schemas.openxmlformats.org/wordprocessingml/2006/main" xmlns:w14="http://schemas.microsoft.com/office/word/2010/wordml" xmlns:w15="http://schemas.microsoft.com/office/word/2012/wordml" xmlns:wpg="http://schemas.microsoft.com/office/word/2010/wordprocessingGroup" xmlns:wpi="http://schemas.microsoft.com/office/word/2010/wordprocessingInk" xmlns:wne="http://schemas.microsoft.com/office/word/2006/wordml" xmlns:wps="http://schemas.microsoft.com/office/word/2010/wordprocessingShape" mc:Ignorable="w14 w15 wp14">
   <w:abstractNum w:abstractNumId="0" w15:restartNumberingAfterBreak="0">
     <w:nsid w:val="57575E84"/>
     <w:multiLevelType w:val="hybridMultilevel"/>
@@ -1381,7 +1527,7 @@
 </file>
 
 <file path=word/styles.xml><?xml version="1.0" encoding="utf-8"?>
-<w:styles xmlns:mc="http://schemas.openxmlformats.org/markup-compatibility/2006" xmlns:r="http://schemas.openxmlformats.org/officeDocument/2006/relationships" xmlns:w="http://schemas.openxmlformats.org/wordprocessingml/2006/main" xmlns:w14="http://schemas.microsoft.com/office/word/2010/wordml" xmlns:w15="http://schemas.microsoft.com/office/word/2012/wordml" xmlns:w16se="http://schemas.microsoft.com/office/word/2015/wordml/symex" mc:Ignorable="w14 w15 w16se">
+<w:styles xmlns:mc="http://schemas.openxmlformats.org/markup-compatibility/2006" xmlns:r="http://schemas.openxmlformats.org/officeDocument/2006/relationships" xmlns:w="http://schemas.openxmlformats.org/wordprocessingml/2006/main" xmlns:w14="http://schemas.microsoft.com/office/word/2010/wordml" xmlns:w15="http://schemas.microsoft.com/office/word/2012/wordml" mc:Ignorable="w14 w15">
   <w:docDefaults>
     <w:rPrDefault>
       <w:rPr>

</xml_diff>